<commit_message>
mise à jour de l'analyse de sonction et du rapport
</commit_message>
<xml_diff>
--- a/Projet Elec/Documentation/FonctionSignaux.docx
+++ b/Projet Elec/Documentation/FonctionSignaux.docx
@@ -91,6 +91,18 @@
             <w:pPr>
               <w:cnfStyle w:val="000000100000" w:firstRow="0" w:lastRow="0" w:firstColumn="0" w:lastColumn="0" w:oddVBand="0" w:evenVBand="0" w:oddHBand="1" w:evenHBand="0" w:firstRowFirstColumn="0" w:firstRowLastColumn="0" w:lastRowFirstColumn="0" w:lastRowLastColumn="0"/>
             </w:pPr>
+            <w:r>
+              <w:t xml:space="preserve">Il s’agit d’alimenter la carte entière. Cette alimentation doit fournir du </w:t>
+            </w:r>
+            <w:r>
+              <w:rPr>
+                <w:b/>
+              </w:rPr>
+              <w:t>+5V</w:t>
+            </w:r>
+            <w:r>
+              <w:t xml:space="preserve"> pour un courant de 200mA.  Un régulateur à découpage LM2574-5 est au cœur de cette fonction .</w:t>
+            </w:r>
           </w:p>
         </w:tc>
       </w:tr>
@@ -115,6 +127,9 @@
             <w:pPr>
               <w:cnfStyle w:val="000000000000" w:firstRow="0" w:lastRow="0" w:firstColumn="0" w:lastColumn="0" w:oddVBand="0" w:evenVBand="0" w:oddHBand="0" w:evenHBand="0" w:firstRowFirstColumn="0" w:firstRowLastColumn="0" w:lastRowFirstColumn="0" w:lastRowLastColumn="0"/>
             </w:pPr>
+            <w:r>
+              <w:t>Une tension entre 9 et 15V</w:t>
+            </w:r>
           </w:p>
         </w:tc>
       </w:tr>
@@ -142,6 +157,9 @@
             <w:pPr>
               <w:cnfStyle w:val="000000100000" w:firstRow="0" w:lastRow="0" w:firstColumn="0" w:lastColumn="0" w:oddVBand="0" w:evenVBand="0" w:oddHBand="1" w:evenHBand="0" w:firstRowFirstColumn="0" w:firstRowLastColumn="0" w:lastRowFirstColumn="0" w:lastRowLastColumn="0"/>
             </w:pPr>
+            <w:r>
+              <w:t>VCC</w:t>
+            </w:r>
           </w:p>
         </w:tc>
       </w:tr>
@@ -247,6 +265,17 @@
             <w:pPr>
               <w:cnfStyle w:val="000000100000" w:firstRow="0" w:lastRow="0" w:firstColumn="0" w:lastColumn="0" w:oddVBand="0" w:evenVBand="0" w:oddHBand="1" w:evenHBand="0" w:firstRowFirstColumn="0" w:firstRowLastColumn="0" w:lastRowFirstColumn="0" w:lastRowLastColumn="0"/>
             </w:pPr>
+            <w:r>
+              <w:t xml:space="preserve">Cette fonction permet de flasher le µC mais aussi de le débuguer. Nous utilisons  un </w:t>
+            </w:r>
+            <w:proofErr w:type="spellStart"/>
+            <w:r>
+              <w:t>PicKit</w:t>
+            </w:r>
+            <w:proofErr w:type="spellEnd"/>
+            <w:r>
+              <w:t xml:space="preserve"> v3.</w:t>
+            </w:r>
           </w:p>
         </w:tc>
       </w:tr>
@@ -298,8 +327,9 @@
             <w:pPr>
               <w:cnfStyle w:val="000000100000" w:firstRow="0" w:lastRow="0" w:firstColumn="0" w:lastColumn="0" w:oddVBand="0" w:evenVBand="0" w:oddHBand="1" w:evenHBand="0" w:firstRowFirstColumn="0" w:firstRowLastColumn="0" w:lastRowFirstColumn="0" w:lastRowLastColumn="0"/>
             </w:pPr>
-            <w:bookmarkStart w:id="0" w:name="_GoBack"/>
-            <w:bookmarkEnd w:id="0"/>
+            <w:r>
+              <w:t>PGC/PGD/MCLR</w:t>
+            </w:r>
           </w:p>
         </w:tc>
       </w:tr>
@@ -381,7 +411,7 @@
               <w:cnfStyle w:val="100000000000" w:firstRow="1" w:lastRow="0" w:firstColumn="0" w:lastColumn="0" w:oddVBand="0" w:evenVBand="0" w:oddHBand="0" w:evenHBand="0" w:firstRowFirstColumn="0" w:firstRowLastColumn="0" w:lastRowFirstColumn="0" w:lastRowLastColumn="0"/>
             </w:pPr>
             <w:r>
-              <w:t>Amplification</w:t>
+              <w:t>Traitement numérique</w:t>
             </w:r>
           </w:p>
         </w:tc>
@@ -410,6 +440,9 @@
             <w:pPr>
               <w:cnfStyle w:val="000000100000" w:firstRow="0" w:lastRow="0" w:firstColumn="0" w:lastColumn="0" w:oddVBand="0" w:evenVBand="0" w:oddHBand="1" w:evenHBand="0" w:firstRowFirstColumn="0" w:firstRowLastColumn="0" w:lastRowFirstColumn="0" w:lastRowLastColumn="0"/>
             </w:pPr>
+            <w:r>
+              <w:t xml:space="preserve">Fonction réalisant tous les traitements soft. Nous utilisons un PIC18F2520 pour cette fonction. </w:t>
+            </w:r>
           </w:p>
         </w:tc>
       </w:tr>
@@ -461,6 +494,191 @@
             <w:pPr>
               <w:cnfStyle w:val="000000100000" w:firstRow="0" w:lastRow="0" w:firstColumn="0" w:lastColumn="0" w:oddVBand="0" w:evenVBand="0" w:oddHBand="1" w:evenHBand="0" w:firstRowFirstColumn="0" w:firstRowLastColumn="0" w:lastRowFirstColumn="0" w:lastRowLastColumn="0"/>
             </w:pPr>
+          </w:p>
+        </w:tc>
+      </w:tr>
+      <w:tr>
+        <w:tc>
+          <w:tcPr>
+            <w:cnfStyle w:val="001000000000" w:firstRow="0" w:lastRow="0" w:firstColumn="1" w:lastColumn="0" w:oddVBand="0" w:evenVBand="0" w:oddHBand="0" w:evenHBand="0" w:firstRowFirstColumn="0" w:firstRowLastColumn="0" w:lastRowFirstColumn="0" w:lastRowLastColumn="0"/>
+            <w:tcW w:w="2838" w:type="dxa"/>
+          </w:tcPr>
+          <w:p>
+            <w:r>
+              <w:t>Signaux E/S</w:t>
+            </w:r>
+          </w:p>
+        </w:tc>
+        <w:tc>
+          <w:tcPr>
+            <w:tcW w:w="5678" w:type="dxa"/>
+            <w:gridSpan w:val="2"/>
+          </w:tcPr>
+          <w:p>
+            <w:pPr>
+              <w:cnfStyle w:val="000000000000" w:firstRow="0" w:lastRow="0" w:firstColumn="0" w:lastColumn="0" w:oddVBand="0" w:evenVBand="0" w:oddHBand="0" w:evenHBand="0" w:firstRowFirstColumn="0" w:firstRowLastColumn="0" w:lastRowFirstColumn="0" w:lastRowLastColumn="0"/>
+            </w:pPr>
+            <w:r>
+              <w:t>Toutes les broches des périphériques connectés</w:t>
+            </w:r>
+          </w:p>
+        </w:tc>
+      </w:tr>
+    </w:tbl>
+    <w:p/>
+    <w:p/>
+    <w:tbl>
+      <w:tblPr>
+        <w:tblStyle w:val="MediumList2-Accent1"/>
+        <w:tblW w:w="0" w:type="auto"/>
+        <w:tblLook w:val="04A0" w:firstRow="1" w:lastRow="0" w:firstColumn="1" w:lastColumn="0" w:noHBand="0" w:noVBand="1"/>
+      </w:tblPr>
+      <w:tblGrid>
+        <w:gridCol w:w="2838"/>
+        <w:gridCol w:w="1665"/>
+        <w:gridCol w:w="4013"/>
+      </w:tblGrid>
+      <w:tr>
+        <w:trPr>
+          <w:cnfStyle w:val="100000000000" w:firstRow="1" w:lastRow="0" w:firstColumn="0" w:lastColumn="0" w:oddVBand="0" w:evenVBand="0" w:oddHBand="0" w:evenHBand="0" w:firstRowFirstColumn="0" w:firstRowLastColumn="0" w:lastRowFirstColumn="0" w:lastRowLastColumn="0"/>
+        </w:trPr>
+        <w:tc>
+          <w:tcPr>
+            <w:cnfStyle w:val="001000000100" w:firstRow="0" w:lastRow="0" w:firstColumn="1" w:lastColumn="0" w:oddVBand="0" w:evenVBand="0" w:oddHBand="0" w:evenHBand="0" w:firstRowFirstColumn="1" w:firstRowLastColumn="0" w:lastRowFirstColumn="0" w:lastRowLastColumn="0"/>
+            <w:tcW w:w="2838" w:type="dxa"/>
+          </w:tcPr>
+          <w:p>
+            <w:r>
+              <w:t>Fonction</w:t>
+            </w:r>
+          </w:p>
+        </w:tc>
+        <w:tc>
+          <w:tcPr>
+            <w:tcW w:w="1665" w:type="dxa"/>
+          </w:tcPr>
+          <w:p>
+            <w:pPr>
+              <w:cnfStyle w:val="100000000000" w:firstRow="1" w:lastRow="0" w:firstColumn="0" w:lastColumn="0" w:oddVBand="0" w:evenVBand="0" w:oddHBand="0" w:evenHBand="0" w:firstRowFirstColumn="0" w:firstRowLastColumn="0" w:lastRowFirstColumn="0" w:lastRowLastColumn="0"/>
+            </w:pPr>
+            <w:r>
+              <w:t>F</w:t>
+            </w:r>
+            <w:r>
+              <w:t>P2</w:t>
+            </w:r>
+          </w:p>
+        </w:tc>
+        <w:tc>
+          <w:tcPr>
+            <w:tcW w:w="4013" w:type="dxa"/>
+          </w:tcPr>
+          <w:p>
+            <w:pPr>
+              <w:cnfStyle w:val="100000000000" w:firstRow="1" w:lastRow="0" w:firstColumn="0" w:lastColumn="0" w:oddVBand="0" w:evenVBand="0" w:oddHBand="0" w:evenHBand="0" w:firstRowFirstColumn="0" w:firstRowLastColumn="0" w:lastRowFirstColumn="0" w:lastRowLastColumn="0"/>
+            </w:pPr>
+            <w:r>
+              <w:t>Communication sans fil UART</w:t>
+            </w:r>
+          </w:p>
+        </w:tc>
+      </w:tr>
+      <w:tr>
+        <w:trPr>
+          <w:cnfStyle w:val="000000100000" w:firstRow="0" w:lastRow="0" w:firstColumn="0" w:lastColumn="0" w:oddVBand="0" w:evenVBand="0" w:oddHBand="1" w:evenHBand="0" w:firstRowFirstColumn="0" w:firstRowLastColumn="0" w:lastRowFirstColumn="0" w:lastRowLastColumn="0"/>
+        </w:trPr>
+        <w:tc>
+          <w:tcPr>
+            <w:cnfStyle w:val="001000000000" w:firstRow="0" w:lastRow="0" w:firstColumn="1" w:lastColumn="0" w:oddVBand="0" w:evenVBand="0" w:oddHBand="0" w:evenHBand="0" w:firstRowFirstColumn="0" w:firstRowLastColumn="0" w:lastRowFirstColumn="0" w:lastRowLastColumn="0"/>
+            <w:tcW w:w="2838" w:type="dxa"/>
+          </w:tcPr>
+          <w:p>
+            <w:r>
+              <w:t>Description / Rôle</w:t>
+            </w:r>
+          </w:p>
+        </w:tc>
+        <w:tc>
+          <w:tcPr>
+            <w:tcW w:w="5678" w:type="dxa"/>
+            <w:gridSpan w:val="2"/>
+          </w:tcPr>
+          <w:p>
+            <w:pPr>
+              <w:cnfStyle w:val="000000100000" w:firstRow="0" w:lastRow="0" w:firstColumn="0" w:lastColumn="0" w:oddVBand="0" w:evenVBand="0" w:oddHBand="1" w:evenHBand="0" w:firstRowFirstColumn="0" w:firstRowLastColumn="0" w:lastRowFirstColumn="0" w:lastRowLastColumn="0"/>
+            </w:pPr>
+            <w:r>
+              <w:t xml:space="preserve">Fonction permettant de communiquer en sans fil. Nous utilisons ici un module </w:t>
+            </w:r>
+            <w:proofErr w:type="spellStart"/>
+            <w:r>
+              <w:t>xBee</w:t>
+            </w:r>
+            <w:proofErr w:type="spellEnd"/>
+            <w:r>
+              <w:t xml:space="preserve">. </w:t>
+            </w:r>
+          </w:p>
+        </w:tc>
+      </w:tr>
+      <w:tr>
+        <w:tc>
+          <w:tcPr>
+            <w:cnfStyle w:val="001000000000" w:firstRow="0" w:lastRow="0" w:firstColumn="1" w:lastColumn="0" w:oddVBand="0" w:evenVBand="0" w:oddHBand="0" w:evenHBand="0" w:firstRowFirstColumn="0" w:firstRowLastColumn="0" w:lastRowFirstColumn="0" w:lastRowLastColumn="0"/>
+            <w:tcW w:w="2838" w:type="dxa"/>
+          </w:tcPr>
+          <w:p>
+            <w:r>
+              <w:t>Signaux d’entrée</w:t>
+            </w:r>
+          </w:p>
+        </w:tc>
+        <w:tc>
+          <w:tcPr>
+            <w:tcW w:w="5678" w:type="dxa"/>
+            <w:gridSpan w:val="2"/>
+          </w:tcPr>
+          <w:p>
+            <w:pPr>
+              <w:cnfStyle w:val="000000000000" w:firstRow="0" w:lastRow="0" w:firstColumn="0" w:lastColumn="0" w:oddVBand="0" w:evenVBand="0" w:oddHBand="0" w:evenHBand="0" w:firstRowFirstColumn="0" w:firstRowLastColumn="0" w:lastRowFirstColumn="0" w:lastRowLastColumn="0"/>
+            </w:pPr>
+            <w:proofErr w:type="spellStart"/>
+            <w:r>
+              <w:t>Tx</w:t>
+            </w:r>
+            <w:proofErr w:type="spellEnd"/>
+          </w:p>
+        </w:tc>
+      </w:tr>
+      <w:tr>
+        <w:trPr>
+          <w:cnfStyle w:val="000000100000" w:firstRow="0" w:lastRow="0" w:firstColumn="0" w:lastColumn="0" w:oddVBand="0" w:evenVBand="0" w:oddHBand="1" w:evenHBand="0" w:firstRowFirstColumn="0" w:firstRowLastColumn="0" w:lastRowFirstColumn="0" w:lastRowLastColumn="0"/>
+        </w:trPr>
+        <w:tc>
+          <w:tcPr>
+            <w:cnfStyle w:val="001000000000" w:firstRow="0" w:lastRow="0" w:firstColumn="1" w:lastColumn="0" w:oddVBand="0" w:evenVBand="0" w:oddHBand="0" w:evenHBand="0" w:firstRowFirstColumn="0" w:firstRowLastColumn="0" w:lastRowFirstColumn="0" w:lastRowLastColumn="0"/>
+            <w:tcW w:w="2838" w:type="dxa"/>
+          </w:tcPr>
+          <w:p>
+            <w:r>
+              <w:t>Signaux de sortie</w:t>
+            </w:r>
+          </w:p>
+        </w:tc>
+        <w:tc>
+          <w:tcPr>
+            <w:tcW w:w="5678" w:type="dxa"/>
+            <w:gridSpan w:val="2"/>
+          </w:tcPr>
+          <w:p>
+            <w:pPr>
+              <w:cnfStyle w:val="000000100000" w:firstRow="0" w:lastRow="0" w:firstColumn="0" w:lastColumn="0" w:oddVBand="0" w:evenVBand="0" w:oddHBand="1" w:evenHBand="0" w:firstRowFirstColumn="0" w:firstRowLastColumn="0" w:lastRowFirstColumn="0" w:lastRowLastColumn="0"/>
+            </w:pPr>
+            <w:proofErr w:type="spellStart"/>
+            <w:r>
+              <w:t>Rx</w:t>
+            </w:r>
+            <w:proofErr w:type="spellEnd"/>
           </w:p>
         </w:tc>
       </w:tr>
@@ -529,7 +747,7 @@
               <w:t>F</w:t>
             </w:r>
             <w:r>
-              <w:t>P2</w:t>
+              <w:t>P3</w:t>
             </w:r>
           </w:p>
         </w:tc>
@@ -542,7 +760,7 @@
               <w:cnfStyle w:val="100000000000" w:firstRow="1" w:lastRow="0" w:firstColumn="0" w:lastColumn="0" w:oddVBand="0" w:evenVBand="0" w:oddHBand="0" w:evenHBand="0" w:firstRowFirstColumn="0" w:firstRowLastColumn="0" w:lastRowFirstColumn="0" w:lastRowLastColumn="0"/>
             </w:pPr>
             <w:r>
-              <w:t>Amplification</w:t>
+              <w:t>Commande en puissance</w:t>
             </w:r>
           </w:p>
         </w:tc>
@@ -571,6 +789,30 @@
             <w:pPr>
               <w:cnfStyle w:val="000000100000" w:firstRow="0" w:lastRow="0" w:firstColumn="0" w:lastColumn="0" w:oddVBand="0" w:evenVBand="0" w:oddHBand="1" w:evenHBand="0" w:firstRowFirstColumn="0" w:firstRowLastColumn="0" w:lastRowFirstColumn="0" w:lastRowLastColumn="0"/>
             </w:pPr>
+            <w:r>
+              <w:t xml:space="preserve">Fonction qui permet la commande des électrovannes. </w:t>
+            </w:r>
+            <w:r>
+              <w:t xml:space="preserve">La fonction pourra piloter des électrovannes sous </w:t>
+            </w:r>
+            <w:r>
+              <w:rPr>
+                <w:b/>
+              </w:rPr>
+              <w:t>220V</w:t>
+            </w:r>
+            <w:r>
+              <w:t xml:space="preserve"> et  </w:t>
+            </w:r>
+            <w:r>
+              <w:rPr>
+                <w:b/>
+              </w:rPr>
+              <w:t>1A.</w:t>
+            </w:r>
+            <w:r>
+              <w:t xml:space="preserve"> </w:t>
+            </w:r>
           </w:p>
         </w:tc>
       </w:tr>
@@ -595,6 +837,9 @@
             <w:pPr>
               <w:cnfStyle w:val="000000000000" w:firstRow="0" w:lastRow="0" w:firstColumn="0" w:lastColumn="0" w:oddVBand="0" w:evenVBand="0" w:oddHBand="0" w:evenHBand="0" w:firstRowFirstColumn="0" w:firstRowLastColumn="0" w:lastRowFirstColumn="0" w:lastRowLastColumn="0"/>
             </w:pPr>
+            <w:r>
+              <w:t>Broche du µC</w:t>
+            </w:r>
           </w:p>
         </w:tc>
       </w:tr>
@@ -622,6 +867,552 @@
             <w:pPr>
               <w:cnfStyle w:val="000000100000" w:firstRow="0" w:lastRow="0" w:firstColumn="0" w:lastColumn="0" w:oddVBand="0" w:evenVBand="0" w:oddHBand="1" w:evenHBand="0" w:firstRowFirstColumn="0" w:firstRowLastColumn="0" w:lastRowFirstColumn="0" w:lastRowLastColumn="0"/>
             </w:pPr>
+            <w:r>
+              <w:t>Contacteur sec</w:t>
+            </w:r>
+          </w:p>
+        </w:tc>
+      </w:tr>
+      <w:tr>
+        <w:tc>
+          <w:tcPr>
+            <w:cnfStyle w:val="001000000000" w:firstRow="0" w:lastRow="0" w:firstColumn="1" w:lastColumn="0" w:oddVBand="0" w:evenVBand="0" w:oddHBand="0" w:evenHBand="0" w:firstRowFirstColumn="0" w:firstRowLastColumn="0" w:lastRowFirstColumn="0" w:lastRowLastColumn="0"/>
+            <w:tcW w:w="2838" w:type="dxa"/>
+          </w:tcPr>
+          <w:p>
+            <w:r>
+              <w:t>Signaux E/S</w:t>
+            </w:r>
+          </w:p>
+        </w:tc>
+        <w:tc>
+          <w:tcPr>
+            <w:tcW w:w="5678" w:type="dxa"/>
+            <w:gridSpan w:val="2"/>
+          </w:tcPr>
+          <w:p>
+            <w:pPr>
+              <w:cnfStyle w:val="000000000000" w:firstRow="0" w:lastRow="0" w:firstColumn="0" w:lastColumn="0" w:oddVBand="0" w:evenVBand="0" w:oddHBand="0" w:evenHBand="0" w:firstRowFirstColumn="0" w:firstRowLastColumn="0" w:lastRowFirstColumn="0" w:lastRowLastColumn="0"/>
+            </w:pPr>
+          </w:p>
+        </w:tc>
+      </w:tr>
+    </w:tbl>
+    <w:p/>
+    <w:tbl>
+      <w:tblPr>
+        <w:tblStyle w:val="MediumList2-Accent1"/>
+        <w:tblW w:w="0" w:type="auto"/>
+        <w:tblLook w:val="04A0" w:firstRow="1" w:lastRow="0" w:firstColumn="1" w:lastColumn="0" w:noHBand="0" w:noVBand="1"/>
+      </w:tblPr>
+      <w:tblGrid>
+        <w:gridCol w:w="2838"/>
+        <w:gridCol w:w="2839"/>
+        <w:gridCol w:w="2839"/>
+      </w:tblGrid>
+      <w:tr>
+        <w:trPr>
+          <w:cnfStyle w:val="100000000000" w:firstRow="1" w:lastRow="0" w:firstColumn="0" w:lastColumn="0" w:oddVBand="0" w:evenVBand="0" w:oddHBand="0" w:evenHBand="0" w:firstRowFirstColumn="0" w:firstRowLastColumn="0" w:lastRowFirstColumn="0" w:lastRowLastColumn="0"/>
+        </w:trPr>
+        <w:tc>
+          <w:tcPr>
+            <w:cnfStyle w:val="001000000100" w:firstRow="0" w:lastRow="0" w:firstColumn="1" w:lastColumn="0" w:oddVBand="0" w:evenVBand="0" w:oddHBand="0" w:evenHBand="0" w:firstRowFirstColumn="1" w:firstRowLastColumn="0" w:lastRowFirstColumn="0" w:lastRowLastColumn="0"/>
+            <w:tcW w:w="2838" w:type="dxa"/>
+          </w:tcPr>
+          <w:p>
+            <w:r>
+              <w:t>Fonction</w:t>
+            </w:r>
+          </w:p>
+        </w:tc>
+        <w:tc>
+          <w:tcPr>
+            <w:tcW w:w="2839" w:type="dxa"/>
+          </w:tcPr>
+          <w:p>
+            <w:pPr>
+              <w:cnfStyle w:val="100000000000" w:firstRow="1" w:lastRow="0" w:firstColumn="0" w:lastColumn="0" w:oddVBand="0" w:evenVBand="0" w:oddHBand="0" w:evenHBand="0" w:firstRowFirstColumn="0" w:firstRowLastColumn="0" w:lastRowFirstColumn="0" w:lastRowLastColumn="0"/>
+            </w:pPr>
+            <w:r>
+              <w:t>FP4</w:t>
+            </w:r>
+          </w:p>
+        </w:tc>
+        <w:tc>
+          <w:tcPr>
+            <w:tcW w:w="2839" w:type="dxa"/>
+          </w:tcPr>
+          <w:p>
+            <w:pPr>
+              <w:cnfStyle w:val="100000000000" w:firstRow="1" w:lastRow="0" w:firstColumn="0" w:lastColumn="0" w:oddVBand="0" w:evenVBand="0" w:oddHBand="0" w:evenHBand="0" w:firstRowFirstColumn="0" w:firstRowLastColumn="0" w:lastRowFirstColumn="0" w:lastRowLastColumn="0"/>
+            </w:pPr>
+            <w:r>
+              <w:t>Identification module</w:t>
+            </w:r>
+          </w:p>
+        </w:tc>
+      </w:tr>
+      <w:tr>
+        <w:trPr>
+          <w:cnfStyle w:val="000000100000" w:firstRow="0" w:lastRow="0" w:firstColumn="0" w:lastColumn="0" w:oddVBand="0" w:evenVBand="0" w:oddHBand="1" w:evenHBand="0" w:firstRowFirstColumn="0" w:firstRowLastColumn="0" w:lastRowFirstColumn="0" w:lastRowLastColumn="0"/>
+        </w:trPr>
+        <w:tc>
+          <w:tcPr>
+            <w:cnfStyle w:val="001000000000" w:firstRow="0" w:lastRow="0" w:firstColumn="1" w:lastColumn="0" w:oddVBand="0" w:evenVBand="0" w:oddHBand="0" w:evenHBand="0" w:firstRowFirstColumn="0" w:firstRowLastColumn="0" w:lastRowFirstColumn="0" w:lastRowLastColumn="0"/>
+            <w:tcW w:w="2838" w:type="dxa"/>
+          </w:tcPr>
+          <w:p>
+            <w:r>
+              <w:t>Description / Rôle</w:t>
+            </w:r>
+          </w:p>
+        </w:tc>
+        <w:tc>
+          <w:tcPr>
+            <w:tcW w:w="5678" w:type="dxa"/>
+            <w:gridSpan w:val="2"/>
+          </w:tcPr>
+          <w:p>
+            <w:pPr>
+              <w:cnfStyle w:val="000000100000" w:firstRow="0" w:lastRow="0" w:firstColumn="0" w:lastColumn="0" w:oddVBand="0" w:evenVBand="0" w:oddHBand="1" w:evenHBand="0" w:firstRowFirstColumn="0" w:firstRowLastColumn="0" w:lastRowFirstColumn="0" w:lastRowLastColumn="0"/>
+            </w:pPr>
+            <w:r>
+              <w:t xml:space="preserve">Fonction qui donnera la possibilité à l’utilisateur de donner un identifiant à la carte. Une roue codeuse est au cœur de cette fonction. </w:t>
+            </w:r>
+          </w:p>
+        </w:tc>
+      </w:tr>
+      <w:tr>
+        <w:tc>
+          <w:tcPr>
+            <w:cnfStyle w:val="001000000000" w:firstRow="0" w:lastRow="0" w:firstColumn="1" w:lastColumn="0" w:oddVBand="0" w:evenVBand="0" w:oddHBand="0" w:evenHBand="0" w:firstRowFirstColumn="0" w:firstRowLastColumn="0" w:lastRowFirstColumn="0" w:lastRowLastColumn="0"/>
+            <w:tcW w:w="2838" w:type="dxa"/>
+          </w:tcPr>
+          <w:p>
+            <w:r>
+              <w:t>Signaux d’entrée</w:t>
+            </w:r>
+          </w:p>
+        </w:tc>
+        <w:tc>
+          <w:tcPr>
+            <w:tcW w:w="5678" w:type="dxa"/>
+            <w:gridSpan w:val="2"/>
+          </w:tcPr>
+          <w:p>
+            <w:pPr>
+              <w:cnfStyle w:val="000000000000" w:firstRow="0" w:lastRow="0" w:firstColumn="0" w:lastColumn="0" w:oddVBand="0" w:evenVBand="0" w:oddHBand="0" w:evenHBand="0" w:firstRowFirstColumn="0" w:firstRowLastColumn="0" w:lastRowFirstColumn="0" w:lastRowLastColumn="0"/>
+            </w:pPr>
+          </w:p>
+        </w:tc>
+      </w:tr>
+      <w:tr>
+        <w:trPr>
+          <w:cnfStyle w:val="000000100000" w:firstRow="0" w:lastRow="0" w:firstColumn="0" w:lastColumn="0" w:oddVBand="0" w:evenVBand="0" w:oddHBand="1" w:evenHBand="0" w:firstRowFirstColumn="0" w:firstRowLastColumn="0" w:lastRowFirstColumn="0" w:lastRowLastColumn="0"/>
+        </w:trPr>
+        <w:tc>
+          <w:tcPr>
+            <w:cnfStyle w:val="001000000000" w:firstRow="0" w:lastRow="0" w:firstColumn="1" w:lastColumn="0" w:oddVBand="0" w:evenVBand="0" w:oddHBand="0" w:evenHBand="0" w:firstRowFirstColumn="0" w:firstRowLastColumn="0" w:lastRowFirstColumn="0" w:lastRowLastColumn="0"/>
+            <w:tcW w:w="2838" w:type="dxa"/>
+          </w:tcPr>
+          <w:p>
+            <w:r>
+              <w:t>Signaux de sortie</w:t>
+            </w:r>
+          </w:p>
+        </w:tc>
+        <w:tc>
+          <w:tcPr>
+            <w:tcW w:w="5678" w:type="dxa"/>
+            <w:gridSpan w:val="2"/>
+          </w:tcPr>
+          <w:p>
+            <w:pPr>
+              <w:cnfStyle w:val="000000100000" w:firstRow="0" w:lastRow="0" w:firstColumn="0" w:lastColumn="0" w:oddVBand="0" w:evenVBand="0" w:oddHBand="1" w:evenHBand="0" w:firstRowFirstColumn="0" w:firstRowLastColumn="0" w:lastRowFirstColumn="0" w:lastRowLastColumn="0"/>
+            </w:pPr>
+            <w:r>
+              <w:t>4 sorties pondérées.</w:t>
+            </w:r>
+          </w:p>
+        </w:tc>
+      </w:tr>
+      <w:tr>
+        <w:tc>
+          <w:tcPr>
+            <w:cnfStyle w:val="001000000000" w:firstRow="0" w:lastRow="0" w:firstColumn="1" w:lastColumn="0" w:oddVBand="0" w:evenVBand="0" w:oddHBand="0" w:evenHBand="0" w:firstRowFirstColumn="0" w:firstRowLastColumn="0" w:lastRowFirstColumn="0" w:lastRowLastColumn="0"/>
+            <w:tcW w:w="2838" w:type="dxa"/>
+          </w:tcPr>
+          <w:p>
+            <w:r>
+              <w:t>Signaux E/S</w:t>
+            </w:r>
+          </w:p>
+        </w:tc>
+        <w:tc>
+          <w:tcPr>
+            <w:tcW w:w="5678" w:type="dxa"/>
+            <w:gridSpan w:val="2"/>
+          </w:tcPr>
+          <w:p>
+            <w:pPr>
+              <w:cnfStyle w:val="000000000000" w:firstRow="0" w:lastRow="0" w:firstColumn="0" w:lastColumn="0" w:oddVBand="0" w:evenVBand="0" w:oddHBand="0" w:evenHBand="0" w:firstRowFirstColumn="0" w:firstRowLastColumn="0" w:lastRowFirstColumn="0" w:lastRowLastColumn="0"/>
+            </w:pPr>
+          </w:p>
+        </w:tc>
+      </w:tr>
+    </w:tbl>
+    <w:p>
+      <w:r>
+        <w:br w:type="page"/>
+      </w:r>
+    </w:p>
+    <w:tbl>
+      <w:tblPr>
+        <w:tblStyle w:val="MediumList2-Accent1"/>
+        <w:tblpPr w:leftFromText="180" w:rightFromText="180" w:vertAnchor="page" w:horzAnchor="page" w:tblpX="1909" w:tblpY="2521"/>
+        <w:tblW w:w="0" w:type="auto"/>
+        <w:tblLook w:val="04A0" w:firstRow="1" w:lastRow="0" w:firstColumn="1" w:lastColumn="0" w:noHBand="0" w:noVBand="1"/>
+      </w:tblPr>
+      <w:tblGrid>
+        <w:gridCol w:w="2838"/>
+        <w:gridCol w:w="2839"/>
+        <w:gridCol w:w="2839"/>
+      </w:tblGrid>
+      <w:tr>
+        <w:trPr>
+          <w:cnfStyle w:val="100000000000" w:firstRow="1" w:lastRow="0" w:firstColumn="0" w:lastColumn="0" w:oddVBand="0" w:evenVBand="0" w:oddHBand="0" w:evenHBand="0" w:firstRowFirstColumn="0" w:firstRowLastColumn="0" w:lastRowFirstColumn="0" w:lastRowLastColumn="0"/>
+        </w:trPr>
+        <w:tc>
+          <w:tcPr>
+            <w:cnfStyle w:val="001000000100" w:firstRow="0" w:lastRow="0" w:firstColumn="1" w:lastColumn="0" w:oddVBand="0" w:evenVBand="0" w:oddHBand="0" w:evenHBand="0" w:firstRowFirstColumn="1" w:firstRowLastColumn="0" w:lastRowFirstColumn="0" w:lastRowLastColumn="0"/>
+            <w:tcW w:w="2838" w:type="dxa"/>
+          </w:tcPr>
+          <w:p>
+            <w:r>
+              <w:t>Fonction</w:t>
+            </w:r>
+          </w:p>
+        </w:tc>
+        <w:tc>
+          <w:tcPr>
+            <w:tcW w:w="2839" w:type="dxa"/>
+          </w:tcPr>
+          <w:p>
+            <w:pPr>
+              <w:cnfStyle w:val="100000000000" w:firstRow="1" w:lastRow="0" w:firstColumn="0" w:lastColumn="0" w:oddVBand="0" w:evenVBand="0" w:oddHBand="0" w:evenHBand="0" w:firstRowFirstColumn="0" w:firstRowLastColumn="0" w:lastRowFirstColumn="0" w:lastRowLastColumn="0"/>
+            </w:pPr>
+            <w:r>
+              <w:t>FA1</w:t>
+            </w:r>
+          </w:p>
+        </w:tc>
+        <w:tc>
+          <w:tcPr>
+            <w:tcW w:w="2839" w:type="dxa"/>
+          </w:tcPr>
+          <w:p>
+            <w:pPr>
+              <w:cnfStyle w:val="100000000000" w:firstRow="1" w:lastRow="0" w:firstColumn="0" w:lastColumn="0" w:oddVBand="0" w:evenVBand="0" w:oddHBand="0" w:evenHBand="0" w:firstRowFirstColumn="0" w:firstRowLastColumn="0" w:lastRowFirstColumn="0" w:lastRowLastColumn="0"/>
+            </w:pPr>
+            <w:r>
+              <w:t>Adaptation de tension</w:t>
+            </w:r>
+          </w:p>
+        </w:tc>
+      </w:tr>
+      <w:tr>
+        <w:trPr>
+          <w:cnfStyle w:val="000000100000" w:firstRow="0" w:lastRow="0" w:firstColumn="0" w:lastColumn="0" w:oddVBand="0" w:evenVBand="0" w:oddHBand="1" w:evenHBand="0" w:firstRowFirstColumn="0" w:firstRowLastColumn="0" w:lastRowFirstColumn="0" w:lastRowLastColumn="0"/>
+        </w:trPr>
+        <w:tc>
+          <w:tcPr>
+            <w:cnfStyle w:val="001000000000" w:firstRow="0" w:lastRow="0" w:firstColumn="1" w:lastColumn="0" w:oddVBand="0" w:evenVBand="0" w:oddHBand="0" w:evenHBand="0" w:firstRowFirstColumn="0" w:firstRowLastColumn="0" w:lastRowFirstColumn="0" w:lastRowLastColumn="0"/>
+            <w:tcW w:w="2838" w:type="dxa"/>
+          </w:tcPr>
+          <w:p>
+            <w:r>
+              <w:t>Description / Rôle</w:t>
+            </w:r>
+          </w:p>
+        </w:tc>
+        <w:tc>
+          <w:tcPr>
+            <w:tcW w:w="5678" w:type="dxa"/>
+            <w:gridSpan w:val="2"/>
+          </w:tcPr>
+          <w:p>
+            <w:pPr>
+              <w:cnfStyle w:val="000000100000" w:firstRow="0" w:lastRow="0" w:firstColumn="0" w:lastColumn="0" w:oddVBand="0" w:evenVBand="0" w:oddHBand="1" w:evenHBand="0" w:firstRowFirstColumn="0" w:firstRowLastColumn="0" w:lastRowFirstColumn="0" w:lastRowLastColumn="0"/>
+            </w:pPr>
+            <w:r>
+              <w:t xml:space="preserve">Il s’agit d’alimenter la carte entière. Cette alimentation doit fournir du </w:t>
+            </w:r>
+            <w:r>
+              <w:rPr>
+                <w:b/>
+              </w:rPr>
+              <w:t>+5V</w:t>
+            </w:r>
+            <w:r>
+              <w:t xml:space="preserve"> pour un courant de 200mA.  Un régulateur à découpage LM2574-5 est au cœur de cette fonction .</w:t>
+            </w:r>
+          </w:p>
+        </w:tc>
+      </w:tr>
+      <w:tr>
+        <w:tc>
+          <w:tcPr>
+            <w:cnfStyle w:val="001000000000" w:firstRow="0" w:lastRow="0" w:firstColumn="1" w:lastColumn="0" w:oddVBand="0" w:evenVBand="0" w:oddHBand="0" w:evenHBand="0" w:firstRowFirstColumn="0" w:firstRowLastColumn="0" w:lastRowFirstColumn="0" w:lastRowLastColumn="0"/>
+            <w:tcW w:w="2838" w:type="dxa"/>
+          </w:tcPr>
+          <w:p>
+            <w:r>
+              <w:t>Signaux d’entrée</w:t>
+            </w:r>
+          </w:p>
+        </w:tc>
+        <w:tc>
+          <w:tcPr>
+            <w:tcW w:w="5678" w:type="dxa"/>
+            <w:gridSpan w:val="2"/>
+          </w:tcPr>
+          <w:p>
+            <w:pPr>
+              <w:cnfStyle w:val="000000000000" w:firstRow="0" w:lastRow="0" w:firstColumn="0" w:lastColumn="0" w:oddVBand="0" w:evenVBand="0" w:oddHBand="0" w:evenHBand="0" w:firstRowFirstColumn="0" w:firstRowLastColumn="0" w:lastRowFirstColumn="0" w:lastRowLastColumn="0"/>
+            </w:pPr>
+            <w:r>
+              <w:t>Une tension entre 9 et 15V</w:t>
+            </w:r>
+          </w:p>
+        </w:tc>
+      </w:tr>
+      <w:tr>
+        <w:trPr>
+          <w:cnfStyle w:val="000000100000" w:firstRow="0" w:lastRow="0" w:firstColumn="0" w:lastColumn="0" w:oddVBand="0" w:evenVBand="0" w:oddHBand="1" w:evenHBand="0" w:firstRowFirstColumn="0" w:firstRowLastColumn="0" w:lastRowFirstColumn="0" w:lastRowLastColumn="0"/>
+        </w:trPr>
+        <w:tc>
+          <w:tcPr>
+            <w:cnfStyle w:val="001000000000" w:firstRow="0" w:lastRow="0" w:firstColumn="1" w:lastColumn="0" w:oddVBand="0" w:evenVBand="0" w:oddHBand="0" w:evenHBand="0" w:firstRowFirstColumn="0" w:firstRowLastColumn="0" w:lastRowFirstColumn="0" w:lastRowLastColumn="0"/>
+            <w:tcW w:w="2838" w:type="dxa"/>
+          </w:tcPr>
+          <w:p>
+            <w:r>
+              <w:t>Signaux de sortie</w:t>
+            </w:r>
+          </w:p>
+        </w:tc>
+        <w:tc>
+          <w:tcPr>
+            <w:tcW w:w="5678" w:type="dxa"/>
+            <w:gridSpan w:val="2"/>
+          </w:tcPr>
+          <w:p>
+            <w:pPr>
+              <w:cnfStyle w:val="000000100000" w:firstRow="0" w:lastRow="0" w:firstColumn="0" w:lastColumn="0" w:oddVBand="0" w:evenVBand="0" w:oddHBand="1" w:evenHBand="0" w:firstRowFirstColumn="0" w:firstRowLastColumn="0" w:lastRowFirstColumn="0" w:lastRowLastColumn="0"/>
+            </w:pPr>
+            <w:r>
+              <w:t>VCC</w:t>
+            </w:r>
+          </w:p>
+        </w:tc>
+      </w:tr>
+      <w:tr>
+        <w:tc>
+          <w:tcPr>
+            <w:cnfStyle w:val="001000000000" w:firstRow="0" w:lastRow="0" w:firstColumn="1" w:lastColumn="0" w:oddVBand="0" w:evenVBand="0" w:oddHBand="0" w:evenHBand="0" w:firstRowFirstColumn="0" w:firstRowLastColumn="0" w:lastRowFirstColumn="0" w:lastRowLastColumn="0"/>
+            <w:tcW w:w="2838" w:type="dxa"/>
+          </w:tcPr>
+          <w:p>
+            <w:r>
+              <w:t>Signaux E/S</w:t>
+            </w:r>
+          </w:p>
+        </w:tc>
+        <w:tc>
+          <w:tcPr>
+            <w:tcW w:w="5678" w:type="dxa"/>
+            <w:gridSpan w:val="2"/>
+          </w:tcPr>
+          <w:p>
+            <w:pPr>
+              <w:cnfStyle w:val="000000000000" w:firstRow="0" w:lastRow="0" w:firstColumn="0" w:lastColumn="0" w:oddVBand="0" w:evenVBand="0" w:oddHBand="0" w:evenHBand="0" w:firstRowFirstColumn="0" w:firstRowLastColumn="0" w:lastRowFirstColumn="0" w:lastRowLastColumn="0"/>
+            </w:pPr>
+          </w:p>
+        </w:tc>
+      </w:tr>
+    </w:tbl>
+    <w:p>
+      <w:pPr>
+        <w:pStyle w:val="Title"/>
+      </w:pPr>
+      <w:r>
+        <w:t>Module météo</w:t>
+      </w:r>
+    </w:p>
+    <w:tbl>
+      <w:tblPr>
+        <w:tblStyle w:val="MediumList2-Accent1"/>
+        <w:tblW w:w="0" w:type="auto"/>
+        <w:tblLook w:val="04A0" w:firstRow="1" w:lastRow="0" w:firstColumn="1" w:lastColumn="0" w:noHBand="0" w:noVBand="1"/>
+      </w:tblPr>
+      <w:tblGrid>
+        <w:gridCol w:w="2838"/>
+        <w:gridCol w:w="2839"/>
+        <w:gridCol w:w="2839"/>
+      </w:tblGrid>
+      <w:tr>
+        <w:trPr>
+          <w:cnfStyle w:val="100000000000" w:firstRow="1" w:lastRow="0" w:firstColumn="0" w:lastColumn="0" w:oddVBand="0" w:evenVBand="0" w:oddHBand="0" w:evenHBand="0" w:firstRowFirstColumn="0" w:firstRowLastColumn="0" w:lastRowFirstColumn="0" w:lastRowLastColumn="0"/>
+        </w:trPr>
+        <w:tc>
+          <w:tcPr>
+            <w:cnfStyle w:val="001000000100" w:firstRow="0" w:lastRow="0" w:firstColumn="1" w:lastColumn="0" w:oddVBand="0" w:evenVBand="0" w:oddHBand="0" w:evenHBand="0" w:firstRowFirstColumn="1" w:firstRowLastColumn="0" w:lastRowFirstColumn="0" w:lastRowLastColumn="0"/>
+            <w:tcW w:w="2838" w:type="dxa"/>
+          </w:tcPr>
+          <w:p/>
+          <w:p/>
+          <w:p>
+            <w:r>
+              <w:t>Fonction</w:t>
+            </w:r>
+          </w:p>
+        </w:tc>
+        <w:tc>
+          <w:tcPr>
+            <w:tcW w:w="2839" w:type="dxa"/>
+          </w:tcPr>
+          <w:p>
+            <w:pPr>
+              <w:cnfStyle w:val="100000000000" w:firstRow="1" w:lastRow="0" w:firstColumn="0" w:lastColumn="0" w:oddVBand="0" w:evenVBand="0" w:oddHBand="0" w:evenHBand="0" w:firstRowFirstColumn="0" w:firstRowLastColumn="0" w:lastRowFirstColumn="0" w:lastRowLastColumn="0"/>
+            </w:pPr>
+          </w:p>
+          <w:p>
+            <w:pPr>
+              <w:cnfStyle w:val="100000000000" w:firstRow="1" w:lastRow="0" w:firstColumn="0" w:lastColumn="0" w:oddVBand="0" w:evenVBand="0" w:oddHBand="0" w:evenHBand="0" w:firstRowFirstColumn="0" w:firstRowLastColumn="0" w:lastRowFirstColumn="0" w:lastRowLastColumn="0"/>
+            </w:pPr>
+          </w:p>
+          <w:p>
+            <w:pPr>
+              <w:cnfStyle w:val="100000000000" w:firstRow="1" w:lastRow="0" w:firstColumn="0" w:lastColumn="0" w:oddVBand="0" w:evenVBand="0" w:oddHBand="0" w:evenHBand="0" w:firstRowFirstColumn="0" w:firstRowLastColumn="0" w:lastRowFirstColumn="0" w:lastRowLastColumn="0"/>
+            </w:pPr>
+            <w:r>
+              <w:t>FA2</w:t>
+            </w:r>
+          </w:p>
+        </w:tc>
+        <w:tc>
+          <w:tcPr>
+            <w:tcW w:w="2839" w:type="dxa"/>
+          </w:tcPr>
+          <w:p>
+            <w:pPr>
+              <w:cnfStyle w:val="100000000000" w:firstRow="1" w:lastRow="0" w:firstColumn="0" w:lastColumn="0" w:oddVBand="0" w:evenVBand="0" w:oddHBand="0" w:evenHBand="0" w:firstRowFirstColumn="0" w:firstRowLastColumn="0" w:lastRowFirstColumn="0" w:lastRowLastColumn="0"/>
+            </w:pPr>
+          </w:p>
+          <w:p>
+            <w:pPr>
+              <w:cnfStyle w:val="100000000000" w:firstRow="1" w:lastRow="0" w:firstColumn="0" w:lastColumn="0" w:oddVBand="0" w:evenVBand="0" w:oddHBand="0" w:evenHBand="0" w:firstRowFirstColumn="0" w:firstRowLastColumn="0" w:lastRowFirstColumn="0" w:lastRowLastColumn="0"/>
+            </w:pPr>
+          </w:p>
+          <w:p>
+            <w:pPr>
+              <w:cnfStyle w:val="100000000000" w:firstRow="1" w:lastRow="0" w:firstColumn="0" w:lastColumn="0" w:oddVBand="0" w:evenVBand="0" w:oddHBand="0" w:evenHBand="0" w:firstRowFirstColumn="0" w:firstRowLastColumn="0" w:lastRowFirstColumn="0" w:lastRowLastColumn="0"/>
+            </w:pPr>
+            <w:r>
+              <w:t>Programmation µC</w:t>
+            </w:r>
+          </w:p>
+        </w:tc>
+      </w:tr>
+      <w:tr>
+        <w:trPr>
+          <w:cnfStyle w:val="000000100000" w:firstRow="0" w:lastRow="0" w:firstColumn="0" w:lastColumn="0" w:oddVBand="0" w:evenVBand="0" w:oddHBand="1" w:evenHBand="0" w:firstRowFirstColumn="0" w:firstRowLastColumn="0" w:lastRowFirstColumn="0" w:lastRowLastColumn="0"/>
+        </w:trPr>
+        <w:tc>
+          <w:tcPr>
+            <w:cnfStyle w:val="001000000000" w:firstRow="0" w:lastRow="0" w:firstColumn="1" w:lastColumn="0" w:oddVBand="0" w:evenVBand="0" w:oddHBand="0" w:evenHBand="0" w:firstRowFirstColumn="0" w:firstRowLastColumn="0" w:lastRowFirstColumn="0" w:lastRowLastColumn="0"/>
+            <w:tcW w:w="2838" w:type="dxa"/>
+          </w:tcPr>
+          <w:p>
+            <w:r>
+              <w:t>Description / Rôle</w:t>
+            </w:r>
+          </w:p>
+        </w:tc>
+        <w:tc>
+          <w:tcPr>
+            <w:tcW w:w="5678" w:type="dxa"/>
+            <w:gridSpan w:val="2"/>
+          </w:tcPr>
+          <w:p>
+            <w:pPr>
+              <w:cnfStyle w:val="000000100000" w:firstRow="0" w:lastRow="0" w:firstColumn="0" w:lastColumn="0" w:oddVBand="0" w:evenVBand="0" w:oddHBand="1" w:evenHBand="0" w:firstRowFirstColumn="0" w:firstRowLastColumn="0" w:lastRowFirstColumn="0" w:lastRowLastColumn="0"/>
+            </w:pPr>
+            <w:r>
+              <w:t xml:space="preserve">Cette fonction permet de flasher le µC mais aussi de le débuguer. Nous utilisons  un </w:t>
+            </w:r>
+            <w:proofErr w:type="spellStart"/>
+            <w:r>
+              <w:t>PicKit</w:t>
+            </w:r>
+            <w:proofErr w:type="spellEnd"/>
+            <w:r>
+              <w:t xml:space="preserve"> v3.</w:t>
+            </w:r>
+          </w:p>
+        </w:tc>
+      </w:tr>
+      <w:tr>
+        <w:tc>
+          <w:tcPr>
+            <w:cnfStyle w:val="001000000000" w:firstRow="0" w:lastRow="0" w:firstColumn="1" w:lastColumn="0" w:oddVBand="0" w:evenVBand="0" w:oddHBand="0" w:evenHBand="0" w:firstRowFirstColumn="0" w:firstRowLastColumn="0" w:lastRowFirstColumn="0" w:lastRowLastColumn="0"/>
+            <w:tcW w:w="2838" w:type="dxa"/>
+          </w:tcPr>
+          <w:p>
+            <w:r>
+              <w:t>Signaux d’entrée</w:t>
+            </w:r>
+          </w:p>
+        </w:tc>
+        <w:tc>
+          <w:tcPr>
+            <w:tcW w:w="5678" w:type="dxa"/>
+            <w:gridSpan w:val="2"/>
+          </w:tcPr>
+          <w:p>
+            <w:pPr>
+              <w:cnfStyle w:val="000000000000" w:firstRow="0" w:lastRow="0" w:firstColumn="0" w:lastColumn="0" w:oddVBand="0" w:evenVBand="0" w:oddHBand="0" w:evenHBand="0" w:firstRowFirstColumn="0" w:firstRowLastColumn="0" w:lastRowFirstColumn="0" w:lastRowLastColumn="0"/>
+            </w:pPr>
+          </w:p>
+        </w:tc>
+      </w:tr>
+      <w:tr>
+        <w:trPr>
+          <w:cnfStyle w:val="000000100000" w:firstRow="0" w:lastRow="0" w:firstColumn="0" w:lastColumn="0" w:oddVBand="0" w:evenVBand="0" w:oddHBand="1" w:evenHBand="0" w:firstRowFirstColumn="0" w:firstRowLastColumn="0" w:lastRowFirstColumn="0" w:lastRowLastColumn="0"/>
+        </w:trPr>
+        <w:tc>
+          <w:tcPr>
+            <w:cnfStyle w:val="001000000000" w:firstRow="0" w:lastRow="0" w:firstColumn="1" w:lastColumn="0" w:oddVBand="0" w:evenVBand="0" w:oddHBand="0" w:evenHBand="0" w:firstRowFirstColumn="0" w:firstRowLastColumn="0" w:lastRowFirstColumn="0" w:lastRowLastColumn="0"/>
+            <w:tcW w:w="2838" w:type="dxa"/>
+          </w:tcPr>
+          <w:p>
+            <w:r>
+              <w:t>Signaux de sortie</w:t>
+            </w:r>
+          </w:p>
+        </w:tc>
+        <w:tc>
+          <w:tcPr>
+            <w:tcW w:w="5678" w:type="dxa"/>
+            <w:gridSpan w:val="2"/>
+          </w:tcPr>
+          <w:p>
+            <w:pPr>
+              <w:cnfStyle w:val="000000100000" w:firstRow="0" w:lastRow="0" w:firstColumn="0" w:lastColumn="0" w:oddVBand="0" w:evenVBand="0" w:oddHBand="1" w:evenHBand="0" w:firstRowFirstColumn="0" w:firstRowLastColumn="0" w:lastRowFirstColumn="0" w:lastRowLastColumn="0"/>
+            </w:pPr>
+            <w:r>
+              <w:t>PGC/PGD/MCLR</w:t>
+            </w:r>
           </w:p>
         </w:tc>
       </w:tr>
@@ -687,10 +1478,7 @@
               <w:cnfStyle w:val="100000000000" w:firstRow="1" w:lastRow="0" w:firstColumn="0" w:lastColumn="0" w:oddVBand="0" w:evenVBand="0" w:oddHBand="0" w:evenHBand="0" w:firstRowFirstColumn="0" w:firstRowLastColumn="0" w:lastRowFirstColumn="0" w:lastRowLastColumn="0"/>
             </w:pPr>
             <w:r>
-              <w:t>F</w:t>
-            </w:r>
-            <w:r>
-              <w:t>P3</w:t>
+              <w:t>FP1</w:t>
             </w:r>
           </w:p>
         </w:tc>
@@ -703,7 +1491,7 @@
               <w:cnfStyle w:val="100000000000" w:firstRow="1" w:lastRow="0" w:firstColumn="0" w:lastColumn="0" w:oddVBand="0" w:evenVBand="0" w:oddHBand="0" w:evenHBand="0" w:firstRowFirstColumn="0" w:firstRowLastColumn="0" w:lastRowFirstColumn="0" w:lastRowLastColumn="0"/>
             </w:pPr>
             <w:r>
-              <w:t>Amplification</w:t>
+              <w:t>Traitement numérique</w:t>
             </w:r>
           </w:p>
         </w:tc>
@@ -732,6 +1520,9 @@
             <w:pPr>
               <w:cnfStyle w:val="000000100000" w:firstRow="0" w:lastRow="0" w:firstColumn="0" w:lastColumn="0" w:oddVBand="0" w:evenVBand="0" w:oddHBand="1" w:evenHBand="0" w:firstRowFirstColumn="0" w:firstRowLastColumn="0" w:lastRowFirstColumn="0" w:lastRowLastColumn="0"/>
             </w:pPr>
+            <w:r>
+              <w:t xml:space="preserve">Fonction réalisant tous les traitements soft. Nous utilisons un PIC18F2520 pour cette fonction. </w:t>
+            </w:r>
           </w:p>
         </w:tc>
       </w:tr>
@@ -807,10 +1598,369 @@
             <w:pPr>
               <w:cnfStyle w:val="000000000000" w:firstRow="0" w:lastRow="0" w:firstColumn="0" w:lastColumn="0" w:oddVBand="0" w:evenVBand="0" w:oddHBand="0" w:evenHBand="0" w:firstRowFirstColumn="0" w:firstRowLastColumn="0" w:lastRowFirstColumn="0" w:lastRowLastColumn="0"/>
             </w:pPr>
+            <w:r>
+              <w:t>Toutes les broches des périphériques connectés</w:t>
+            </w:r>
           </w:p>
         </w:tc>
       </w:tr>
     </w:tbl>
+    <w:p/>
+    <w:p/>
+    <w:tbl>
+      <w:tblPr>
+        <w:tblStyle w:val="MediumList2-Accent1"/>
+        <w:tblW w:w="0" w:type="auto"/>
+        <w:tblLook w:val="04A0" w:firstRow="1" w:lastRow="0" w:firstColumn="1" w:lastColumn="0" w:noHBand="0" w:noVBand="1"/>
+      </w:tblPr>
+      <w:tblGrid>
+        <w:gridCol w:w="2838"/>
+        <w:gridCol w:w="1665"/>
+        <w:gridCol w:w="4013"/>
+      </w:tblGrid>
+      <w:tr>
+        <w:trPr>
+          <w:cnfStyle w:val="100000000000" w:firstRow="1" w:lastRow="0" w:firstColumn="0" w:lastColumn="0" w:oddVBand="0" w:evenVBand="0" w:oddHBand="0" w:evenHBand="0" w:firstRowFirstColumn="0" w:firstRowLastColumn="0" w:lastRowFirstColumn="0" w:lastRowLastColumn="0"/>
+        </w:trPr>
+        <w:tc>
+          <w:tcPr>
+            <w:cnfStyle w:val="001000000100" w:firstRow="0" w:lastRow="0" w:firstColumn="1" w:lastColumn="0" w:oddVBand="0" w:evenVBand="0" w:oddHBand="0" w:evenHBand="0" w:firstRowFirstColumn="1" w:firstRowLastColumn="0" w:lastRowFirstColumn="0" w:lastRowLastColumn="0"/>
+            <w:tcW w:w="2838" w:type="dxa"/>
+          </w:tcPr>
+          <w:p>
+            <w:r>
+              <w:t>Fonction</w:t>
+            </w:r>
+          </w:p>
+        </w:tc>
+        <w:tc>
+          <w:tcPr>
+            <w:tcW w:w="1665" w:type="dxa"/>
+          </w:tcPr>
+          <w:p>
+            <w:pPr>
+              <w:cnfStyle w:val="100000000000" w:firstRow="1" w:lastRow="0" w:firstColumn="0" w:lastColumn="0" w:oddVBand="0" w:evenVBand="0" w:oddHBand="0" w:evenHBand="0" w:firstRowFirstColumn="0" w:firstRowLastColumn="0" w:lastRowFirstColumn="0" w:lastRowLastColumn="0"/>
+            </w:pPr>
+            <w:r>
+              <w:t>FP2</w:t>
+            </w:r>
+          </w:p>
+        </w:tc>
+        <w:tc>
+          <w:tcPr>
+            <w:tcW w:w="4013" w:type="dxa"/>
+          </w:tcPr>
+          <w:p>
+            <w:pPr>
+              <w:cnfStyle w:val="100000000000" w:firstRow="1" w:lastRow="0" w:firstColumn="0" w:lastColumn="0" w:oddVBand="0" w:evenVBand="0" w:oddHBand="0" w:evenHBand="0" w:firstRowFirstColumn="0" w:firstRowLastColumn="0" w:lastRowFirstColumn="0" w:lastRowLastColumn="0"/>
+            </w:pPr>
+            <w:r>
+              <w:t>Communication sans fil UART</w:t>
+            </w:r>
+          </w:p>
+        </w:tc>
+      </w:tr>
+      <w:tr>
+        <w:trPr>
+          <w:cnfStyle w:val="000000100000" w:firstRow="0" w:lastRow="0" w:firstColumn="0" w:lastColumn="0" w:oddVBand="0" w:evenVBand="0" w:oddHBand="1" w:evenHBand="0" w:firstRowFirstColumn="0" w:firstRowLastColumn="0" w:lastRowFirstColumn="0" w:lastRowLastColumn="0"/>
+        </w:trPr>
+        <w:tc>
+          <w:tcPr>
+            <w:cnfStyle w:val="001000000000" w:firstRow="0" w:lastRow="0" w:firstColumn="1" w:lastColumn="0" w:oddVBand="0" w:evenVBand="0" w:oddHBand="0" w:evenHBand="0" w:firstRowFirstColumn="0" w:firstRowLastColumn="0" w:lastRowFirstColumn="0" w:lastRowLastColumn="0"/>
+            <w:tcW w:w="2838" w:type="dxa"/>
+          </w:tcPr>
+          <w:p>
+            <w:r>
+              <w:t>Description / Rôle</w:t>
+            </w:r>
+          </w:p>
+        </w:tc>
+        <w:tc>
+          <w:tcPr>
+            <w:tcW w:w="5678" w:type="dxa"/>
+            <w:gridSpan w:val="2"/>
+          </w:tcPr>
+          <w:p>
+            <w:pPr>
+              <w:cnfStyle w:val="000000100000" w:firstRow="0" w:lastRow="0" w:firstColumn="0" w:lastColumn="0" w:oddVBand="0" w:evenVBand="0" w:oddHBand="1" w:evenHBand="0" w:firstRowFirstColumn="0" w:firstRowLastColumn="0" w:lastRowFirstColumn="0" w:lastRowLastColumn="0"/>
+            </w:pPr>
+            <w:r>
+              <w:t xml:space="preserve">Fonction permettant de communiquer en sans fil. Nous utilisons ici un module </w:t>
+            </w:r>
+            <w:proofErr w:type="spellStart"/>
+            <w:r>
+              <w:t>xBee</w:t>
+            </w:r>
+            <w:proofErr w:type="spellEnd"/>
+            <w:r>
+              <w:t xml:space="preserve">. </w:t>
+            </w:r>
+          </w:p>
+        </w:tc>
+      </w:tr>
+      <w:tr>
+        <w:tc>
+          <w:tcPr>
+            <w:cnfStyle w:val="001000000000" w:firstRow="0" w:lastRow="0" w:firstColumn="1" w:lastColumn="0" w:oddVBand="0" w:evenVBand="0" w:oddHBand="0" w:evenHBand="0" w:firstRowFirstColumn="0" w:firstRowLastColumn="0" w:lastRowFirstColumn="0" w:lastRowLastColumn="0"/>
+            <w:tcW w:w="2838" w:type="dxa"/>
+          </w:tcPr>
+          <w:p>
+            <w:r>
+              <w:t>Signaux d’entrée</w:t>
+            </w:r>
+          </w:p>
+        </w:tc>
+        <w:tc>
+          <w:tcPr>
+            <w:tcW w:w="5678" w:type="dxa"/>
+            <w:gridSpan w:val="2"/>
+          </w:tcPr>
+          <w:p>
+            <w:pPr>
+              <w:cnfStyle w:val="000000000000" w:firstRow="0" w:lastRow="0" w:firstColumn="0" w:lastColumn="0" w:oddVBand="0" w:evenVBand="0" w:oddHBand="0" w:evenHBand="0" w:firstRowFirstColumn="0" w:firstRowLastColumn="0" w:lastRowFirstColumn="0" w:lastRowLastColumn="0"/>
+            </w:pPr>
+            <w:proofErr w:type="spellStart"/>
+            <w:r>
+              <w:t>Tx</w:t>
+            </w:r>
+            <w:proofErr w:type="spellEnd"/>
+          </w:p>
+        </w:tc>
+      </w:tr>
+      <w:tr>
+        <w:trPr>
+          <w:cnfStyle w:val="000000100000" w:firstRow="0" w:lastRow="0" w:firstColumn="0" w:lastColumn="0" w:oddVBand="0" w:evenVBand="0" w:oddHBand="1" w:evenHBand="0" w:firstRowFirstColumn="0" w:firstRowLastColumn="0" w:lastRowFirstColumn="0" w:lastRowLastColumn="0"/>
+        </w:trPr>
+        <w:tc>
+          <w:tcPr>
+            <w:cnfStyle w:val="001000000000" w:firstRow="0" w:lastRow="0" w:firstColumn="1" w:lastColumn="0" w:oddVBand="0" w:evenVBand="0" w:oddHBand="0" w:evenHBand="0" w:firstRowFirstColumn="0" w:firstRowLastColumn="0" w:lastRowFirstColumn="0" w:lastRowLastColumn="0"/>
+            <w:tcW w:w="2838" w:type="dxa"/>
+          </w:tcPr>
+          <w:p>
+            <w:r>
+              <w:t>Signaux de sortie</w:t>
+            </w:r>
+          </w:p>
+        </w:tc>
+        <w:tc>
+          <w:tcPr>
+            <w:tcW w:w="5678" w:type="dxa"/>
+            <w:gridSpan w:val="2"/>
+          </w:tcPr>
+          <w:p>
+            <w:pPr>
+              <w:cnfStyle w:val="000000100000" w:firstRow="0" w:lastRow="0" w:firstColumn="0" w:lastColumn="0" w:oddVBand="0" w:evenVBand="0" w:oddHBand="1" w:evenHBand="0" w:firstRowFirstColumn="0" w:firstRowLastColumn="0" w:lastRowFirstColumn="0" w:lastRowLastColumn="0"/>
+            </w:pPr>
+            <w:proofErr w:type="spellStart"/>
+            <w:r>
+              <w:t>Rx</w:t>
+            </w:r>
+            <w:proofErr w:type="spellEnd"/>
+          </w:p>
+        </w:tc>
+      </w:tr>
+      <w:tr>
+        <w:tc>
+          <w:tcPr>
+            <w:cnfStyle w:val="001000000000" w:firstRow="0" w:lastRow="0" w:firstColumn="1" w:lastColumn="0" w:oddVBand="0" w:evenVBand="0" w:oddHBand="0" w:evenHBand="0" w:firstRowFirstColumn="0" w:firstRowLastColumn="0" w:lastRowFirstColumn="0" w:lastRowLastColumn="0"/>
+            <w:tcW w:w="2838" w:type="dxa"/>
+          </w:tcPr>
+          <w:p>
+            <w:r>
+              <w:t>Signaux E/S</w:t>
+            </w:r>
+          </w:p>
+        </w:tc>
+        <w:tc>
+          <w:tcPr>
+            <w:tcW w:w="5678" w:type="dxa"/>
+            <w:gridSpan w:val="2"/>
+          </w:tcPr>
+          <w:p>
+            <w:pPr>
+              <w:cnfStyle w:val="000000000000" w:firstRow="0" w:lastRow="0" w:firstColumn="0" w:lastColumn="0" w:oddVBand="0" w:evenVBand="0" w:oddHBand="0" w:evenHBand="0" w:firstRowFirstColumn="0" w:firstRowLastColumn="0" w:lastRowFirstColumn="0" w:lastRowLastColumn="0"/>
+            </w:pPr>
+          </w:p>
+        </w:tc>
+      </w:tr>
+    </w:tbl>
+    <w:p/>
+    <w:p/>
+    <w:tbl>
+      <w:tblPr>
+        <w:tblStyle w:val="MediumList2-Accent1"/>
+        <w:tblW w:w="0" w:type="auto"/>
+        <w:tblLook w:val="04A0" w:firstRow="1" w:lastRow="0" w:firstColumn="1" w:lastColumn="0" w:noHBand="0" w:noVBand="1"/>
+      </w:tblPr>
+      <w:tblGrid>
+        <w:gridCol w:w="2838"/>
+        <w:gridCol w:w="814"/>
+        <w:gridCol w:w="4864"/>
+      </w:tblGrid>
+      <w:tr>
+        <w:trPr>
+          <w:cnfStyle w:val="100000000000" w:firstRow="1" w:lastRow="0" w:firstColumn="0" w:lastColumn="0" w:oddVBand="0" w:evenVBand="0" w:oddHBand="0" w:evenHBand="0" w:firstRowFirstColumn="0" w:firstRowLastColumn="0" w:lastRowFirstColumn="0" w:lastRowLastColumn="0"/>
+        </w:trPr>
+        <w:tc>
+          <w:tcPr>
+            <w:cnfStyle w:val="001000000100" w:firstRow="0" w:lastRow="0" w:firstColumn="1" w:lastColumn="0" w:oddVBand="0" w:evenVBand="0" w:oddHBand="0" w:evenHBand="0" w:firstRowFirstColumn="1" w:firstRowLastColumn="0" w:lastRowFirstColumn="0" w:lastRowLastColumn="0"/>
+            <w:tcW w:w="2838" w:type="dxa"/>
+          </w:tcPr>
+          <w:p>
+            <w:r>
+              <w:t>Fonction</w:t>
+            </w:r>
+          </w:p>
+        </w:tc>
+        <w:tc>
+          <w:tcPr>
+            <w:tcW w:w="814" w:type="dxa"/>
+          </w:tcPr>
+          <w:p>
+            <w:pPr>
+              <w:cnfStyle w:val="100000000000" w:firstRow="1" w:lastRow="0" w:firstColumn="0" w:lastColumn="0" w:oddVBand="0" w:evenVBand="0" w:oddHBand="0" w:evenHBand="0" w:firstRowFirstColumn="0" w:firstRowLastColumn="0" w:lastRowFirstColumn="0" w:lastRowLastColumn="0"/>
+            </w:pPr>
+            <w:r>
+              <w:t>FP5</w:t>
+            </w:r>
+          </w:p>
+        </w:tc>
+        <w:tc>
+          <w:tcPr>
+            <w:tcW w:w="4864" w:type="dxa"/>
+          </w:tcPr>
+          <w:p>
+            <w:pPr>
+              <w:cnfStyle w:val="100000000000" w:firstRow="1" w:lastRow="0" w:firstColumn="0" w:lastColumn="0" w:oddVBand="0" w:evenVBand="0" w:oddHBand="0" w:evenHBand="0" w:firstRowFirstColumn="0" w:firstRowLastColumn="0" w:lastRowFirstColumn="0" w:lastRowLastColumn="0"/>
+            </w:pPr>
+            <w:r>
+              <w:t>Captage de la température et humidité</w:t>
+            </w:r>
+          </w:p>
+        </w:tc>
+      </w:tr>
+      <w:tr>
+        <w:trPr>
+          <w:cnfStyle w:val="000000100000" w:firstRow="0" w:lastRow="0" w:firstColumn="0" w:lastColumn="0" w:oddVBand="0" w:evenVBand="0" w:oddHBand="1" w:evenHBand="0" w:firstRowFirstColumn="0" w:firstRowLastColumn="0" w:lastRowFirstColumn="0" w:lastRowLastColumn="0"/>
+        </w:trPr>
+        <w:tc>
+          <w:tcPr>
+            <w:cnfStyle w:val="001000000000" w:firstRow="0" w:lastRow="0" w:firstColumn="1" w:lastColumn="0" w:oddVBand="0" w:evenVBand="0" w:oddHBand="0" w:evenHBand="0" w:firstRowFirstColumn="0" w:firstRowLastColumn="0" w:lastRowFirstColumn="0" w:lastRowLastColumn="0"/>
+            <w:tcW w:w="2838" w:type="dxa"/>
+          </w:tcPr>
+          <w:p>
+            <w:r>
+              <w:t>Description / Rôle</w:t>
+            </w:r>
+          </w:p>
+        </w:tc>
+        <w:tc>
+          <w:tcPr>
+            <w:tcW w:w="5678" w:type="dxa"/>
+            <w:gridSpan w:val="2"/>
+          </w:tcPr>
+          <w:p>
+            <w:pPr>
+              <w:cnfStyle w:val="000000100000" w:firstRow="0" w:lastRow="0" w:firstColumn="0" w:lastColumn="0" w:oddVBand="0" w:evenVBand="0" w:oddHBand="1" w:evenHBand="0" w:firstRowFirstColumn="0" w:firstRowLastColumn="0" w:lastRowFirstColumn="0" w:lastRowLastColumn="0"/>
+            </w:pPr>
+            <w:r>
+              <w:t>Fonction qui permet d’acquérir la température et l’humidité de l’air ambiante.</w:t>
+            </w:r>
+            <w:r>
+              <w:t xml:space="preserve"> Un capteur </w:t>
+            </w:r>
+            <w:r>
+              <w:t>HIH-6120-021-001</w:t>
+            </w:r>
+            <w:r>
+              <w:t xml:space="preserve"> est au cœur de cette fonction.</w:t>
+            </w:r>
+          </w:p>
+        </w:tc>
+      </w:tr>
+      <w:tr>
+        <w:tc>
+          <w:tcPr>
+            <w:cnfStyle w:val="001000000000" w:firstRow="0" w:lastRow="0" w:firstColumn="1" w:lastColumn="0" w:oddVBand="0" w:evenVBand="0" w:oddHBand="0" w:evenHBand="0" w:firstRowFirstColumn="0" w:firstRowLastColumn="0" w:lastRowFirstColumn="0" w:lastRowLastColumn="0"/>
+            <w:tcW w:w="2838" w:type="dxa"/>
+          </w:tcPr>
+          <w:p>
+            <w:r>
+              <w:t>Signaux d’entrée</w:t>
+            </w:r>
+          </w:p>
+        </w:tc>
+        <w:tc>
+          <w:tcPr>
+            <w:tcW w:w="5678" w:type="dxa"/>
+            <w:gridSpan w:val="2"/>
+          </w:tcPr>
+          <w:p>
+            <w:pPr>
+              <w:cnfStyle w:val="000000000000" w:firstRow="0" w:lastRow="0" w:firstColumn="0" w:lastColumn="0" w:oddVBand="0" w:evenVBand="0" w:oddHBand="0" w:evenHBand="0" w:firstRowFirstColumn="0" w:firstRowLastColumn="0" w:lastRowFirstColumn="0" w:lastRowLastColumn="0"/>
+            </w:pPr>
+            <w:r>
+              <w:t>Température et le taux d’humidité</w:t>
+            </w:r>
+          </w:p>
+        </w:tc>
+      </w:tr>
+      <w:tr>
+        <w:trPr>
+          <w:cnfStyle w:val="000000100000" w:firstRow="0" w:lastRow="0" w:firstColumn="0" w:lastColumn="0" w:oddVBand="0" w:evenVBand="0" w:oddHBand="1" w:evenHBand="0" w:firstRowFirstColumn="0" w:firstRowLastColumn="0" w:lastRowFirstColumn="0" w:lastRowLastColumn="0"/>
+        </w:trPr>
+        <w:tc>
+          <w:tcPr>
+            <w:cnfStyle w:val="001000000000" w:firstRow="0" w:lastRow="0" w:firstColumn="1" w:lastColumn="0" w:oddVBand="0" w:evenVBand="0" w:oddHBand="0" w:evenHBand="0" w:firstRowFirstColumn="0" w:firstRowLastColumn="0" w:lastRowFirstColumn="0" w:lastRowLastColumn="0"/>
+            <w:tcW w:w="2838" w:type="dxa"/>
+          </w:tcPr>
+          <w:p>
+            <w:r>
+              <w:t>Signaux de sortie</w:t>
+            </w:r>
+          </w:p>
+        </w:tc>
+        <w:tc>
+          <w:tcPr>
+            <w:tcW w:w="5678" w:type="dxa"/>
+            <w:gridSpan w:val="2"/>
+          </w:tcPr>
+          <w:p>
+            <w:pPr>
+              <w:cnfStyle w:val="000000100000" w:firstRow="0" w:lastRow="0" w:firstColumn="0" w:lastColumn="0" w:oddVBand="0" w:evenVBand="0" w:oddHBand="1" w:evenHBand="0" w:firstRowFirstColumn="0" w:firstRowLastColumn="0" w:lastRowFirstColumn="0" w:lastRowLastColumn="0"/>
+            </w:pPr>
+            <w:r>
+              <w:t>SDA / SCL</w:t>
+            </w:r>
+          </w:p>
+        </w:tc>
+      </w:tr>
+      <w:tr>
+        <w:tc>
+          <w:tcPr>
+            <w:cnfStyle w:val="001000000000" w:firstRow="0" w:lastRow="0" w:firstColumn="1" w:lastColumn="0" w:oddVBand="0" w:evenVBand="0" w:oddHBand="0" w:evenHBand="0" w:firstRowFirstColumn="0" w:firstRowLastColumn="0" w:lastRowFirstColumn="0" w:lastRowLastColumn="0"/>
+            <w:tcW w:w="2838" w:type="dxa"/>
+          </w:tcPr>
+          <w:p>
+            <w:r>
+              <w:t>Signaux E/S</w:t>
+            </w:r>
+          </w:p>
+        </w:tc>
+        <w:tc>
+          <w:tcPr>
+            <w:tcW w:w="5678" w:type="dxa"/>
+            <w:gridSpan w:val="2"/>
+          </w:tcPr>
+          <w:p>
+            <w:pPr>
+              <w:cnfStyle w:val="000000000000" w:firstRow="0" w:lastRow="0" w:firstColumn="0" w:lastColumn="0" w:oddVBand="0" w:evenVBand="0" w:oddHBand="0" w:evenHBand="0" w:firstRowFirstColumn="0" w:firstRowLastColumn="0" w:lastRowFirstColumn="0" w:lastRowLastColumn="0"/>
+            </w:pPr>
+          </w:p>
+        </w:tc>
+      </w:tr>
+    </w:tbl>
+    <w:p/>
     <w:p/>
     <w:tbl>
       <w:tblPr>
@@ -847,7 +1997,7 @@
               <w:cnfStyle w:val="100000000000" w:firstRow="1" w:lastRow="0" w:firstColumn="0" w:lastColumn="0" w:oddVBand="0" w:evenVBand="0" w:oddHBand="0" w:evenHBand="0" w:firstRowFirstColumn="0" w:firstRowLastColumn="0" w:lastRowFirstColumn="0" w:lastRowLastColumn="0"/>
             </w:pPr>
             <w:r>
-              <w:t>FP4</w:t>
+              <w:t>FP6</w:t>
             </w:r>
           </w:p>
         </w:tc>
@@ -860,7 +2010,7 @@
               <w:cnfStyle w:val="100000000000" w:firstRow="1" w:lastRow="0" w:firstColumn="0" w:lastColumn="0" w:oddVBand="0" w:evenVBand="0" w:oddHBand="0" w:evenHBand="0" w:firstRowFirstColumn="0" w:firstRowLastColumn="0" w:lastRowFirstColumn="0" w:lastRowLastColumn="0"/>
             </w:pPr>
             <w:r>
-              <w:t>Amplification</w:t>
+              <w:t>Captage de la luminosité</w:t>
             </w:r>
           </w:p>
         </w:tc>
@@ -889,6 +2039,15 @@
             <w:pPr>
               <w:cnfStyle w:val="000000100000" w:firstRow="0" w:lastRow="0" w:firstColumn="0" w:lastColumn="0" w:oddVBand="0" w:evenVBand="0" w:oddHBand="1" w:evenHBand="0" w:firstRowFirstColumn="0" w:firstRowLastColumn="0" w:lastRowFirstColumn="0" w:lastRowLastColumn="0"/>
             </w:pPr>
+            <w:r>
+              <w:t xml:space="preserve">Fonction qui donnera la </w:t>
+            </w:r>
+            <w:r>
+              <w:t>luminosité actuelle.</w:t>
+            </w:r>
+            <w:r>
+              <w:t xml:space="preserve"> Un Capteur SEN10171N est au cœur de cette fonction.</w:t>
+            </w:r>
           </w:p>
         </w:tc>
       </w:tr>
@@ -940,6 +2099,9 @@
             <w:pPr>
               <w:cnfStyle w:val="000000100000" w:firstRow="0" w:lastRow="0" w:firstColumn="0" w:lastColumn="0" w:oddVBand="0" w:evenVBand="0" w:oddHBand="1" w:evenHBand="0" w:firstRowFirstColumn="0" w:firstRowLastColumn="0" w:lastRowFirstColumn="0" w:lastRowLastColumn="0"/>
             </w:pPr>
+            <w:r>
+              <w:t>4 sorties pondérées.</w:t>
+            </w:r>
           </w:p>
         </w:tc>
       </w:tr>
@@ -969,18 +2131,8 @@
       </w:tr>
     </w:tbl>
     <w:p>
-      <w:r>
-        <w:br w:type="page"/>
-      </w:r>
-    </w:p>
-    <w:p>
-      <w:pPr>
-        <w:pStyle w:val="Title"/>
-      </w:pPr>
-      <w:r>
-        <w:lastRenderedPageBreak/>
-        <w:t>Module météo</w:t>
-      </w:r>
+      <w:bookmarkStart w:id="0" w:name="_GoBack"/>
+      <w:bookmarkEnd w:id="0"/>
     </w:p>
     <w:sectPr>
       <w:pgSz w:w="11900" w:h="16840"/>

</xml_diff>